<commit_message>
Added Some tests. Added the structure of Register User process. Added some error handling on the serverside using express validator. Added messaging on the frontend in case of registration form validation erros
</commit_message>
<xml_diff>
--- a/ReadMe.docx
+++ b/ReadMe.docx
@@ -344,6 +344,20 @@
       <w:r>
         <w:t>Form Design</w:t>
       </w:r>
+      <w:r>
+        <w:t xml:space="preserve"> (</w:t>
+      </w:r>
+      <w:hyperlink r:id="rId8" w:history="1">
+        <w:r>
+          <w:rPr>
+            <w:rStyle w:val="Hyperlink"/>
+          </w:rPr>
+          <w:t>https://uxdesign.cc/design-better-forms-96fadca0f49c</w:t>
+        </w:r>
+      </w:hyperlink>
+      <w:r>
+        <w:t xml:space="preserve">) </w:t>
+      </w:r>
     </w:p>
     <w:p>
       <w:pPr>
@@ -396,6 +410,37 @@
     <w:p>
       <w:pPr>
         <w:pStyle w:val="ListParagraph"/>
+        <w:ind w:left="765"/>
+      </w:pPr>
+      <w:hyperlink r:id="rId9" w:history="1">
+        <w:r>
+          <w:rPr>
+            <w:rStyle w:val="Hyperlink"/>
+          </w:rPr>
+          <w:t>https://github.com/monterail/vuelidate</w:t>
+        </w:r>
+      </w:hyperlink>
+    </w:p>
+    <w:p>
+      <w:pPr>
+        <w:pStyle w:val="ListParagraph"/>
+        <w:ind w:left="765"/>
+      </w:pPr>
+      <w:hyperlink r:id="rId10" w:history="1">
+        <w:r>
+          <w:rPr>
+            <w:rStyle w:val="Hyperlink"/>
+          </w:rPr>
+          <w:t>https://baianat.github.io/vee-validate/guide/</w:t>
+        </w:r>
+      </w:hyperlink>
+      <w:r>
+        <w:t xml:space="preserve"> </w:t>
+      </w:r>
+    </w:p>
+    <w:p>
+      <w:pPr>
+        <w:pStyle w:val="ListParagraph"/>
         <w:numPr>
           <w:ilvl w:val="1"/>
           <w:numId w:val="2"/>
@@ -419,50 +464,6 @@
     </w:p>
     <w:p>
       <w:pPr>
-        <w:pStyle w:val="Heading3"/>
-      </w:pPr>
-      <w:r>
-        <w:t>- User Registration Process</w:t>
-      </w:r>
-    </w:p>
-    <w:p>
-      <w:pPr>
-        <w:pStyle w:val="ListParagraph"/>
-        <w:numPr>
-          <w:ilvl w:val="0"/>
-          <w:numId w:val="2"/>
-        </w:numPr>
-      </w:pPr>
-      <w:r>
-        <w:t>Using emails as username</w:t>
-      </w:r>
-    </w:p>
-    <w:p>
-      <w:pPr>
-        <w:pStyle w:val="ListParagraph"/>
-        <w:numPr>
-          <w:ilvl w:val="0"/>
-          <w:numId w:val="2"/>
-        </w:numPr>
-      </w:pPr>
-      <w:r>
-        <w:t>Password strength control</w:t>
-      </w:r>
-    </w:p>
-    <w:p>
-      <w:pPr>
-        <w:pStyle w:val="ListParagraph"/>
-        <w:numPr>
-          <w:ilvl w:val="0"/>
-          <w:numId w:val="2"/>
-        </w:numPr>
-      </w:pPr>
-      <w:r>
-        <w:t xml:space="preserve">Form Design </w:t>
-      </w:r>
-    </w:p>
-    <w:p>
-      <w:pPr>
         <w:pStyle w:val="ListParagraph"/>
         <w:numPr>
           <w:ilvl w:val="1"/>
@@ -470,8 +471,63 @@
         </w:numPr>
       </w:pPr>
       <w:r>
+        <w:t>CSRF protection (</w:t>
+      </w:r>
+      <w:hyperlink r:id="rId11" w:history="1">
+        <w:r>
+          <w:rPr>
+            <w:rStyle w:val="Hyperlink"/>
+          </w:rPr>
+          <w:t>https://www.acunetix.com/websitesecurity/csrf-attacks/</w:t>
+        </w:r>
+      </w:hyperlink>
+      <w:r>
+        <w:t xml:space="preserve">) </w:t>
+      </w:r>
+    </w:p>
+    <w:p>
+      <w:pPr>
+        <w:pStyle w:val="Heading3"/>
+      </w:pPr>
+      <w:r>
         <w:lastRenderedPageBreak/>
-        <w:t>Use CSRF token field</w:t>
+        <w:t>- User Registration Process</w:t>
+      </w:r>
+    </w:p>
+    <w:p>
+      <w:pPr>
+        <w:pStyle w:val="ListParagraph"/>
+        <w:numPr>
+          <w:ilvl w:val="0"/>
+          <w:numId w:val="2"/>
+        </w:numPr>
+      </w:pPr>
+      <w:r>
+        <w:t>Using emails as username</w:t>
+      </w:r>
+    </w:p>
+    <w:p>
+      <w:pPr>
+        <w:pStyle w:val="ListParagraph"/>
+        <w:numPr>
+          <w:ilvl w:val="0"/>
+          <w:numId w:val="2"/>
+        </w:numPr>
+      </w:pPr>
+      <w:r>
+        <w:t>Password strength control</w:t>
+      </w:r>
+    </w:p>
+    <w:p>
+      <w:pPr>
+        <w:pStyle w:val="ListParagraph"/>
+        <w:numPr>
+          <w:ilvl w:val="0"/>
+          <w:numId w:val="2"/>
+        </w:numPr>
+      </w:pPr>
+      <w:r>
+        <w:t xml:space="preserve">Form Design </w:t>
       </w:r>
     </w:p>
     <w:p>
@@ -483,7 +539,7 @@
         </w:numPr>
       </w:pPr>
       <w:r>
-        <w:t>Use 'Register' vs 'Sign up'</w:t>
+        <w:t>Use CSRF token field</w:t>
       </w:r>
     </w:p>
     <w:p>
@@ -495,6 +551,18 @@
         </w:numPr>
       </w:pPr>
       <w:r>
+        <w:t>Use 'Register' vs 'Sign up'</w:t>
+      </w:r>
+    </w:p>
+    <w:p>
+      <w:pPr>
+        <w:pStyle w:val="ListParagraph"/>
+        <w:numPr>
+          <w:ilvl w:val="1"/>
+          <w:numId w:val="2"/>
+        </w:numPr>
+      </w:pPr>
+      <w:r>
         <w:t>Ask the absolute minimum amount of information at Registration</w:t>
       </w:r>
     </w:p>
@@ -625,7 +693,7 @@
       <w:r>
         <w:t xml:space="preserve">: </w:t>
       </w:r>
-      <w:hyperlink r:id="rId8" w:history="1">
+      <w:hyperlink r:id="rId12" w:history="1">
         <w:r>
           <w:rPr>
             <w:rStyle w:val="Hyperlink"/>
@@ -735,7 +803,7 @@
           <w:numId w:val="10"/>
         </w:numPr>
       </w:pPr>
-      <w:hyperlink r:id="rId9" w:history="1">
+      <w:hyperlink r:id="rId13" w:history="1">
         <w:r>
           <w:rPr>
             <w:rStyle w:val="Hyperlink"/>
@@ -752,7 +820,7 @@
           <w:numId w:val="10"/>
         </w:numPr>
       </w:pPr>
-      <w:hyperlink r:id="rId10" w:history="1">
+      <w:hyperlink r:id="rId14" w:history="1">
         <w:r>
           <w:rPr>
             <w:rStyle w:val="Hyperlink"/>
@@ -773,13 +841,7 @@
         </w:numPr>
       </w:pPr>
       <w:r>
-        <w:t>So</w:t>
-      </w:r>
-      <w:r>
-        <w:t xml:space="preserve"> from the above links</w:t>
-      </w:r>
-      <w:r>
-        <w:t xml:space="preserve">, </w:t>
+        <w:t xml:space="preserve">So from the above links, </w:t>
       </w:r>
       <w:r>
         <w:rPr>
@@ -843,10 +905,7 @@
         </w:numPr>
       </w:pPr>
       <w:r>
-        <w:t>W</w:t>
-      </w:r>
-      <w:r>
-        <w:t xml:space="preserve">e as programmers DO NOT have to code anything special to achieve HTTPS. </w:t>
+        <w:t xml:space="preserve">We as programmers DO NOT have to code anything special to achieve HTTPS. </w:t>
       </w:r>
     </w:p>
     <w:p>
@@ -858,16 +917,7 @@
         </w:numPr>
       </w:pPr>
       <w:r>
-        <w:t>I</w:t>
-      </w:r>
-      <w:r>
-        <w:t>t</w:t>
-      </w:r>
-      <w:r>
-        <w:t>’</w:t>
-      </w:r>
-      <w:r>
-        <w:t>s just a server side step, to buy and install an SSL certificate</w:t>
+        <w:t>It’s just a server side step, to buy and install an SSL certificate</w:t>
       </w:r>
     </w:p>
     <w:p/>
@@ -876,6 +926,7 @@
         <w:pStyle w:val="Heading2"/>
       </w:pPr>
       <w:r>
+        <w:lastRenderedPageBreak/>
         <w:t>Authentication vs Authorization</w:t>
       </w:r>
     </w:p>
@@ -887,7 +938,7 @@
           <w:numId w:val="10"/>
         </w:numPr>
       </w:pPr>
-      <w:hyperlink r:id="rId11" w:history="1">
+      <w:hyperlink r:id="rId15" w:history="1">
         <w:r>
           <w:rPr>
             <w:rStyle w:val="Hyperlink"/>
@@ -907,7 +958,7 @@
           <w:numId w:val="10"/>
         </w:numPr>
       </w:pPr>
-      <w:hyperlink r:id="rId12" w:history="1">
+      <w:hyperlink r:id="rId16" w:history="1">
         <w:r>
           <w:rPr>
             <w:rStyle w:val="Hyperlink"/>
@@ -927,7 +978,7 @@
           <w:numId w:val="10"/>
         </w:numPr>
       </w:pPr>
-      <w:hyperlink r:id="rId13" w:history="1">
+      <w:hyperlink r:id="rId17" w:history="1">
         <w:r>
           <w:rPr>
             <w:rStyle w:val="Hyperlink"/>
@@ -947,7 +998,7 @@
           <w:numId w:val="10"/>
         </w:numPr>
       </w:pPr>
-      <w:hyperlink r:id="rId14" w:history="1">
+      <w:hyperlink r:id="rId18" w:history="1">
         <w:r>
           <w:rPr>
             <w:rStyle w:val="Hyperlink"/>
@@ -1200,7 +1251,7 @@
           <w:numId w:val="10"/>
         </w:numPr>
       </w:pPr>
-      <w:hyperlink r:id="rId15" w:history="1">
+      <w:hyperlink r:id="rId19" w:history="1">
         <w:r>
           <w:rPr>
             <w:rStyle w:val="Hyperlink"/>
@@ -1217,7 +1268,7 @@
           <w:numId w:val="10"/>
         </w:numPr>
       </w:pPr>
-      <w:hyperlink r:id="rId16" w:history="1">
+      <w:hyperlink r:id="rId20" w:history="1">
         <w:r>
           <w:rPr>
             <w:rStyle w:val="Hyperlink"/>
@@ -1232,10 +1283,7 @@
         <w:pStyle w:val="Heading3"/>
       </w:pPr>
       <w:r>
-        <w:t xml:space="preserve">- </w:t>
-      </w:r>
-      <w:r>
-        <w:t xml:space="preserve">Server </w:t>
+        <w:t xml:space="preserve">- Server </w:t>
       </w:r>
       <w:r>
         <w:t>S</w:t>
@@ -1256,10 +1304,7 @@
         </w:numPr>
       </w:pPr>
       <w:r>
-        <w:t>For supporting web application only, eith</w:t>
-      </w:r>
-      <w:r>
-        <w:t xml:space="preserve">er cookies or tokens are fine </w:t>
+        <w:t xml:space="preserve">For supporting web application only, either cookies or tokens are fine </w:t>
       </w:r>
     </w:p>
     <w:p>
@@ -1271,19 +1316,7 @@
         </w:numPr>
       </w:pPr>
       <w:r>
-        <w:t>In case of</w:t>
-      </w:r>
-      <w:r>
-        <w:t xml:space="preserve"> cookies</w:t>
-      </w:r>
-      <w:r>
-        <w:t>: T</w:t>
-      </w:r>
-      <w:r>
-        <w:t>hink about C</w:t>
-      </w:r>
-      <w:r>
-        <w:t>SRF attacks</w:t>
+        <w:t>In case of cookies: Think about CSRF attacks</w:t>
       </w:r>
     </w:p>
     <w:p>
@@ -1295,13 +1328,7 @@
         </w:numPr>
       </w:pPr>
       <w:r>
-        <w:t>In case of</w:t>
-      </w:r>
-      <w:r>
-        <w:t xml:space="preserve"> JWT t</w:t>
-      </w:r>
-      <w:r>
-        <w:t>okens: Take care of XSS attacks</w:t>
+        <w:t>In case of JWT tokens: Take care of XSS attacks</w:t>
       </w:r>
     </w:p>
     <w:p>
@@ -1325,10 +1352,7 @@
         </w:numPr>
       </w:pPr>
       <w:r>
-        <w:t>G</w:t>
-      </w:r>
-      <w:r>
-        <w:t>o with an API that supports token-based authentication.</w:t>
+        <w:t>Go with an API that supports token-based authentication.</w:t>
       </w:r>
     </w:p>
     <w:p>
@@ -1348,6 +1372,7 @@
         <w:pStyle w:val="Heading4"/>
       </w:pPr>
       <w:r>
+        <w:lastRenderedPageBreak/>
         <w:t>Links</w:t>
       </w:r>
     </w:p>
@@ -1359,7 +1384,7 @@
           <w:numId w:val="9"/>
         </w:numPr>
       </w:pPr>
-      <w:hyperlink r:id="rId17" w:history="1">
+      <w:hyperlink r:id="rId21" w:history="1">
         <w:r>
           <w:rPr>
             <w:rStyle w:val="Hyperlink"/>
@@ -1376,7 +1401,7 @@
           <w:numId w:val="9"/>
         </w:numPr>
       </w:pPr>
-      <w:hyperlink r:id="rId18" w:history="1">
+      <w:hyperlink r:id="rId22" w:history="1">
         <w:r>
           <w:rPr>
             <w:rStyle w:val="Hyperlink"/>
@@ -1393,7 +1418,7 @@
           <w:numId w:val="9"/>
         </w:numPr>
       </w:pPr>
-      <w:hyperlink r:id="rId19" w:history="1">
+      <w:hyperlink r:id="rId23" w:history="1">
         <w:r>
           <w:rPr>
             <w:rStyle w:val="Hyperlink"/>
@@ -1413,7 +1438,7 @@
           <w:numId w:val="9"/>
         </w:numPr>
       </w:pPr>
-      <w:hyperlink r:id="rId20" w:history="1">
+      <w:hyperlink r:id="rId24" w:history="1">
         <w:r>
           <w:rPr>
             <w:rStyle w:val="Hyperlink"/>
@@ -1433,7 +1458,7 @@
           <w:numId w:val="9"/>
         </w:numPr>
       </w:pPr>
-      <w:hyperlink r:id="rId21" w:history="1">
+      <w:hyperlink r:id="rId25" w:history="1">
         <w:r>
           <w:rPr>
             <w:rStyle w:val="Hyperlink"/>
@@ -1453,7 +1478,7 @@
           <w:numId w:val="9"/>
         </w:numPr>
       </w:pPr>
-      <w:hyperlink r:id="rId22" w:history="1">
+      <w:hyperlink r:id="rId26" w:history="1">
         <w:r>
           <w:rPr>
             <w:rStyle w:val="Hyperlink"/>
@@ -1473,7 +1498,7 @@
           <w:numId w:val="9"/>
         </w:numPr>
       </w:pPr>
-      <w:hyperlink r:id="rId23" w:history="1">
+      <w:hyperlink r:id="rId27" w:history="1">
         <w:r>
           <w:rPr>
             <w:rStyle w:val="Hyperlink"/>
@@ -1964,7 +1989,7 @@
       <w:r>
         <w:t xml:space="preserve">    </w:t>
       </w:r>
-      <w:hyperlink r:id="rId24" w:history="1">
+      <w:hyperlink r:id="rId28" w:history="1">
         <w:r>
           <w:rPr>
             <w:rStyle w:val="Hyperlink"/>
@@ -2024,7 +2049,31 @@
         </w:numPr>
       </w:pPr>
       <w:r>
-        <w:t>Hashing and salting the passwords</w:t>
+        <w:t>Passwords</w:t>
+      </w:r>
+    </w:p>
+    <w:p>
+      <w:pPr>
+        <w:pStyle w:val="ListParagraph"/>
+        <w:numPr>
+          <w:ilvl w:val="2"/>
+          <w:numId w:val="2"/>
+        </w:numPr>
+      </w:pPr>
+      <w:r>
+        <w:t>Hashing</w:t>
+      </w:r>
+    </w:p>
+    <w:p>
+      <w:pPr>
+        <w:pStyle w:val="ListParagraph"/>
+        <w:numPr>
+          <w:ilvl w:val="2"/>
+          <w:numId w:val="2"/>
+        </w:numPr>
+      </w:pPr>
+      <w:r>
+        <w:t xml:space="preserve">Salting </w:t>
       </w:r>
     </w:p>
     <w:p>
@@ -2077,68 +2126,26 @@
     </w:p>
     <w:p>
       <w:pPr>
+        <w:pStyle w:val="Heading3"/>
+      </w:pPr>
+      <w:r>
+        <w:t>- Express Middleware</w:t>
+      </w:r>
+    </w:p>
+    <w:p>
+      <w:r>
+        <w:t xml:space="preserve">Express is an un-opinionated, lightweight framework. Therefore, we need additional middleware to achieve certain functionalities. Sails.js is more opinionated and bundles lots of things. </w:t>
+      </w:r>
+    </w:p>
+    <w:p>
+      <w:pPr>
         <w:pStyle w:val="ListParagraph"/>
         <w:numPr>
           <w:ilvl w:val="0"/>
           <w:numId w:val="2"/>
         </w:numPr>
       </w:pPr>
-      <w:r>
-        <w:t>Password</w:t>
-      </w:r>
-      <w:r>
-        <w:t>s</w:t>
-      </w:r>
-    </w:p>
-    <w:p>
-      <w:pPr>
-        <w:pStyle w:val="ListParagraph"/>
-        <w:numPr>
-          <w:ilvl w:val="1"/>
-          <w:numId w:val="2"/>
-        </w:numPr>
-      </w:pPr>
-      <w:r>
-        <w:t>Hashing</w:t>
-      </w:r>
-    </w:p>
-    <w:p>
-      <w:pPr>
-        <w:pStyle w:val="ListParagraph"/>
-        <w:numPr>
-          <w:ilvl w:val="1"/>
-          <w:numId w:val="2"/>
-        </w:numPr>
-      </w:pPr>
-      <w:r>
-        <w:t>Salting</w:t>
-      </w:r>
-      <w:r>
-        <w:t xml:space="preserve"> </w:t>
-      </w:r>
-    </w:p>
-    <w:p>
-      <w:pPr>
-        <w:pStyle w:val="Heading3"/>
-      </w:pPr>
-      <w:r>
-        <w:t>- Express Middleware</w:t>
-      </w:r>
-    </w:p>
-    <w:p>
-      <w:r>
-        <w:t xml:space="preserve">Express is an un-opinionated, lightweight framework. Therefore, we need additional middleware to achieve certain functionalities. Sails.js is more opinionated and bundles lots of things. </w:t>
-      </w:r>
-    </w:p>
-    <w:p>
-      <w:pPr>
-        <w:pStyle w:val="ListParagraph"/>
-        <w:numPr>
-          <w:ilvl w:val="0"/>
-          <w:numId w:val="2"/>
-        </w:numPr>
-      </w:pPr>
-      <w:hyperlink r:id="rId25" w:history="1">
+      <w:hyperlink r:id="rId29" w:history="1">
         <w:r>
           <w:rPr>
             <w:rStyle w:val="Hyperlink"/>
@@ -2158,7 +2165,7 @@
           <w:numId w:val="2"/>
         </w:numPr>
       </w:pPr>
-      <w:hyperlink r:id="rId26" w:history="1">
+      <w:hyperlink r:id="rId30" w:history="1">
         <w:r>
           <w:rPr>
             <w:rStyle w:val="Hyperlink"/>
@@ -2695,7 +2702,6 @@
               <w:rPr>
                 <w:b/>
               </w:rPr>
-              <w:lastRenderedPageBreak/>
               <w:t>Express-session</w:t>
             </w:r>
           </w:p>
@@ -2754,12 +2760,12 @@
         </w:tc>
       </w:tr>
     </w:tbl>
-    <w:p/>
     <w:p>
       <w:pPr>
         <w:pStyle w:val="Heading4"/>
       </w:pPr>
       <w:r>
+        <w:lastRenderedPageBreak/>
         <w:t xml:space="preserve">Body Parser </w:t>
       </w:r>
     </w:p>
@@ -2771,7 +2777,7 @@
           <w:numId w:val="18"/>
         </w:numPr>
       </w:pPr>
-      <w:hyperlink r:id="rId27" w:history="1">
+      <w:hyperlink r:id="rId31" w:history="1">
         <w:r>
           <w:rPr>
             <w:rStyle w:val="Hyperlink"/>
@@ -2791,7 +2797,7 @@
           <w:numId w:val="18"/>
         </w:numPr>
       </w:pPr>
-      <w:hyperlink r:id="rId28" w:history="1">
+      <w:hyperlink r:id="rId32" w:history="1">
         <w:r>
           <w:rPr>
             <w:rStyle w:val="Hyperlink"/>
@@ -2985,7 +2991,7 @@
           <w:numId w:val="16"/>
         </w:numPr>
       </w:pPr>
-      <w:hyperlink r:id="rId29" w:history="1">
+      <w:hyperlink r:id="rId33" w:history="1">
         <w:r>
           <w:rPr>
             <w:rStyle w:val="Hyperlink"/>
@@ -3067,24 +3073,12 @@
           <w:numId w:val="16"/>
         </w:numPr>
       </w:pPr>
-      <w:hyperlink r:id="rId30" w:history="1">
+      <w:hyperlink r:id="rId34" w:history="1">
         <w:r>
           <w:rPr>
             <w:rStyle w:val="Hyperlink"/>
           </w:rPr>
-          <w:t>https://githu</w:t>
-        </w:r>
-        <w:r>
-          <w:rPr>
-            <w:rStyle w:val="Hyperlink"/>
-          </w:rPr>
-          <w:t>b</w:t>
-        </w:r>
-        <w:r>
-          <w:rPr>
-            <w:rStyle w:val="Hyperlink"/>
-          </w:rPr>
-          <w:t>.com/helmetjs/helmet</w:t>
+          <w:t>https://github.com/helmetjs/helmet</w:t>
         </w:r>
       </w:hyperlink>
       <w:r>
@@ -3107,23 +3101,15 @@
           <w:color w:val="24292E"/>
           <w:shd w:val="clear" w:color="auto" w:fill="FFFFFF"/>
         </w:rPr>
-        <w:t>H</w:t>
-      </w:r>
+        <w:t xml:space="preserve">Helps you secure your Express apps by setting various HTTP </w:t>
+      </w:r>
+      <w:proofErr w:type="spellStart"/>
       <w:r>
         <w:rPr>
           <w:rFonts w:cs="Segoe UI"/>
           <w:color w:val="24292E"/>
           <w:shd w:val="clear" w:color="auto" w:fill="FFFFFF"/>
         </w:rPr>
-        <w:t xml:space="preserve">elps you secure your Express apps by setting various HTTP </w:t>
-      </w:r>
-      <w:proofErr w:type="spellStart"/>
-      <w:r>
-        <w:rPr>
-          <w:rFonts w:cs="Segoe UI"/>
-          <w:color w:val="24292E"/>
-          <w:shd w:val="clear" w:color="auto" w:fill="FFFFFF"/>
-        </w:rPr>
         <w:t>headers</w:t>
       </w:r>
       <w:r>
@@ -3215,7 +3201,6 @@
         </w:numPr>
       </w:pPr>
       <w:r>
-        <w:lastRenderedPageBreak/>
         <w:t xml:space="preserve">Prevents </w:t>
       </w:r>
       <w:proofErr w:type="spellStart"/>
@@ -3257,7 +3242,7 @@
           <w:numId w:val="19"/>
         </w:numPr>
       </w:pPr>
-      <w:hyperlink r:id="rId31" w:history="1">
+      <w:hyperlink r:id="rId35" w:history="1">
         <w:r>
           <w:rPr>
             <w:rStyle w:val="Hyperlink"/>
@@ -3277,7 +3262,7 @@
           <w:numId w:val="19"/>
         </w:numPr>
       </w:pPr>
-      <w:hyperlink r:id="rId32" w:history="1">
+      <w:hyperlink r:id="rId36" w:history="1">
         <w:r>
           <w:rPr>
             <w:rStyle w:val="Hyperlink"/>
@@ -3297,7 +3282,7 @@
           <w:numId w:val="19"/>
         </w:numPr>
       </w:pPr>
-      <w:hyperlink r:id="rId33" w:history="1">
+      <w:hyperlink r:id="rId37" w:history="1">
         <w:r>
           <w:rPr>
             <w:rStyle w:val="Hyperlink"/>
@@ -3317,7 +3302,7 @@
           <w:numId w:val="19"/>
         </w:numPr>
       </w:pPr>
-      <w:hyperlink r:id="rId34" w:history="1">
+      <w:hyperlink r:id="rId38" w:history="1">
         <w:r>
           <w:rPr>
             <w:rStyle w:val="Hyperlink"/>
@@ -3775,7 +3760,6 @@
         </w:numPr>
       </w:pPr>
       <w:r>
-        <w:lastRenderedPageBreak/>
         <w:t xml:space="preserve">Once the client knows it is allowed a certain header, </w:t>
       </w:r>
     </w:p>
@@ -4040,97 +4024,95 @@
       </w:r>
       <w:r>
         <w:t>ut the question is: do I need it?</w:t>
-      </w:r>
-    </w:p>
-    <w:p/>
-    <w:p/>
-    <w:p>
-      <w:bookmarkStart w:id="0" w:name="_GoBack"/>
-      <w:bookmarkEnd w:id="0"/>
-    </w:p>
-    <w:p>
-      <w:r>
-        <w:t>Routes:</w:t>
-      </w:r>
-    </w:p>
-    <w:p>
-      <w:proofErr w:type="gramStart"/>
-      <w:r>
-        <w:t>every</w:t>
-      </w:r>
-      <w:proofErr w:type="gramEnd"/>
-      <w:r>
-        <w:t xml:space="preserve"> route file must have lines 1,2 and 3</w:t>
-      </w:r>
-    </w:p>
-    <w:p>
-      <w:r>
-        <w:t xml:space="preserve">    1. </w:t>
-      </w:r>
-      <w:proofErr w:type="spellStart"/>
-      <w:proofErr w:type="gramStart"/>
-      <w:r>
-        <w:t>const</w:t>
-      </w:r>
-      <w:proofErr w:type="spellEnd"/>
-      <w:proofErr w:type="gramEnd"/>
-      <w:r>
-        <w:t xml:space="preserve"> express = require('express')</w:t>
-      </w:r>
-    </w:p>
-    <w:p>
-      <w:r>
-        <w:t xml:space="preserve">    2. </w:t>
-      </w:r>
-      <w:proofErr w:type="spellStart"/>
-      <w:proofErr w:type="gramStart"/>
-      <w:r>
-        <w:t>const</w:t>
-      </w:r>
-      <w:proofErr w:type="spellEnd"/>
-      <w:proofErr w:type="gramEnd"/>
-      <w:r>
-        <w:t xml:space="preserve"> router  = </w:t>
-      </w:r>
-      <w:proofErr w:type="spellStart"/>
-      <w:r>
-        <w:t>express.Router</w:t>
-      </w:r>
-      <w:proofErr w:type="spellEnd"/>
-      <w:r>
-        <w:t>()</w:t>
-      </w:r>
-    </w:p>
-    <w:p/>
-    <w:p>
-      <w:r>
-        <w:t xml:space="preserve">    // bunch of routes</w:t>
-      </w:r>
-    </w:p>
-    <w:p/>
-    <w:p>
-      <w:r>
-        <w:t xml:space="preserve">    3. </w:t>
-      </w:r>
-      <w:proofErr w:type="spellStart"/>
-      <w:proofErr w:type="gramStart"/>
-      <w:r>
-        <w:t>module.exports</w:t>
-      </w:r>
-      <w:proofErr w:type="spellEnd"/>
-      <w:proofErr w:type="gramEnd"/>
-      <w:r>
-        <w:t xml:space="preserve"> = router</w:t>
       </w:r>
     </w:p>
     <w:p/>
     <w:p/>
     <w:p/>
     <w:p>
+      <w:r>
+        <w:t>Routes:</w:t>
+      </w:r>
+    </w:p>
+    <w:p>
+      <w:proofErr w:type="gramStart"/>
+      <w:r>
+        <w:t>every</w:t>
+      </w:r>
+      <w:proofErr w:type="gramEnd"/>
+      <w:r>
+        <w:t xml:space="preserve"> route file must have lines 1,2 and 3</w:t>
+      </w:r>
+    </w:p>
+    <w:p>
+      <w:r>
+        <w:t xml:space="preserve">    1. </w:t>
+      </w:r>
+      <w:proofErr w:type="spellStart"/>
+      <w:proofErr w:type="gramStart"/>
+      <w:r>
+        <w:t>const</w:t>
+      </w:r>
+      <w:proofErr w:type="spellEnd"/>
+      <w:proofErr w:type="gramEnd"/>
+      <w:r>
+        <w:t xml:space="preserve"> express = require('express')</w:t>
+      </w:r>
+    </w:p>
+    <w:p>
+      <w:r>
+        <w:t xml:space="preserve">    2. </w:t>
+      </w:r>
+      <w:proofErr w:type="spellStart"/>
+      <w:proofErr w:type="gramStart"/>
+      <w:r>
+        <w:t>const</w:t>
+      </w:r>
+      <w:proofErr w:type="spellEnd"/>
+      <w:proofErr w:type="gramEnd"/>
+      <w:r>
+        <w:t xml:space="preserve"> router  = </w:t>
+      </w:r>
+      <w:proofErr w:type="spellStart"/>
+      <w:r>
+        <w:t>express.Router</w:t>
+      </w:r>
+      <w:proofErr w:type="spellEnd"/>
+      <w:r>
+        <w:t>()</w:t>
+      </w:r>
+    </w:p>
+    <w:p/>
+    <w:p>
+      <w:r>
+        <w:t xml:space="preserve">    // bunch of routes</w:t>
+      </w:r>
+    </w:p>
+    <w:p/>
+    <w:p>
+      <w:r>
+        <w:t xml:space="preserve">    3. </w:t>
+      </w:r>
+      <w:proofErr w:type="spellStart"/>
+      <w:proofErr w:type="gramStart"/>
+      <w:r>
+        <w:t>module.exports</w:t>
+      </w:r>
+      <w:proofErr w:type="spellEnd"/>
+      <w:proofErr w:type="gramEnd"/>
+      <w:r>
+        <w:t xml:space="preserve"> = router</w:t>
+      </w:r>
+    </w:p>
+    <w:p/>
+    <w:p/>
+    <w:p/>
+    <w:p>
       <w:pPr>
         <w:pStyle w:val="Heading3"/>
       </w:pPr>
       <w:r>
+        <w:lastRenderedPageBreak/>
         <w:t>- Security</w:t>
       </w:r>
     </w:p>
@@ -4150,7 +4132,7 @@
           <w:numId w:val="12"/>
         </w:numPr>
       </w:pPr>
-      <w:hyperlink r:id="rId35" w:history="1">
+      <w:hyperlink r:id="rId39" w:history="1">
         <w:r>
           <w:rPr>
             <w:rStyle w:val="Hyperlink"/>
@@ -4170,7 +4152,7 @@
           <w:numId w:val="12"/>
         </w:numPr>
       </w:pPr>
-      <w:hyperlink r:id="rId36" w:history="1">
+      <w:hyperlink r:id="rId40" w:history="1">
         <w:r>
           <w:rPr>
             <w:rStyle w:val="Hyperlink"/>
@@ -4360,15 +4342,172 @@
         <w:t xml:space="preserve"> of un-authorized activity</w:t>
       </w:r>
     </w:p>
+    <w:p>
+      <w:pPr>
+        <w:pStyle w:val="Heading4"/>
+      </w:pPr>
+      <w:r>
+        <w:t>Cookies</w:t>
+      </w:r>
+    </w:p>
+    <w:p>
+      <w:pPr>
+        <w:rPr>
+          <w:rFonts w:cs="Helvetica"/>
+          <w:shd w:val="clear" w:color="auto" w:fill="FFFFFF"/>
+        </w:rPr>
+      </w:pPr>
+      <w:r>
+        <w:rPr>
+          <w:rFonts w:cs="Helvetica"/>
+          <w:shd w:val="clear" w:color="auto" w:fill="FFFFFF"/>
+        </w:rPr>
+        <w:t>Cookies are simply key/value pairs that let us get around HTTP bei</w:t>
+      </w:r>
+      <w:r>
+        <w:rPr>
+          <w:rFonts w:cs="Helvetica"/>
+          <w:shd w:val="clear" w:color="auto" w:fill="FFFFFF"/>
+        </w:rPr>
+        <w:t xml:space="preserve">ng a stateless protocol. When an application </w:t>
+      </w:r>
+      <w:r>
+        <w:rPr>
+          <w:rFonts w:cs="Helvetica"/>
+          <w:shd w:val="clear" w:color="auto" w:fill="FFFFFF"/>
+        </w:rPr>
+        <w:t>wants some data to last</w:t>
+      </w:r>
+      <w:r>
+        <w:rPr>
+          <w:rFonts w:cs="Helvetica"/>
+          <w:shd w:val="clear" w:color="auto" w:fill="FFFFFF"/>
+        </w:rPr>
+        <w:t xml:space="preserve"> for more than one connection they can use cookies to store that data on the client side. </w:t>
+      </w:r>
+    </w:p>
+    <w:p>
+      <w:pPr>
+        <w:rPr>
+          <w:rFonts w:cs="Helvetica"/>
+          <w:shd w:val="clear" w:color="auto" w:fill="FFFFFF"/>
+        </w:rPr>
+      </w:pPr>
+      <w:r>
+        <w:rPr>
+          <w:rFonts w:cs="Helvetica"/>
+          <w:shd w:val="clear" w:color="auto" w:fill="FFFFFF"/>
+        </w:rPr>
+        <w:t xml:space="preserve">Cookies can be used to store non-sensitive data such as preferences for themes, and other personalization. </w:t>
+      </w:r>
+    </w:p>
+    <w:p>
+      <w:pPr>
+        <w:rPr>
+          <w:rFonts w:cs="Helvetica"/>
+          <w:shd w:val="clear" w:color="auto" w:fill="FFFFFF"/>
+        </w:rPr>
+      </w:pPr>
+      <w:r>
+        <w:rPr>
+          <w:rFonts w:cs="Helvetica"/>
+          <w:shd w:val="clear" w:color="auto" w:fill="FFFFFF"/>
+        </w:rPr>
+        <w:t xml:space="preserve">Cookies are used to store user session data too. This information is sensitive and must be secured. But cookies are inherently unsecure and hence must never be used to store passwords or other sensitive information. </w:t>
+      </w:r>
+    </w:p>
+    <w:p>
+      <w:pPr>
+        <w:rPr>
+          <w:rFonts w:cs="Helvetica"/>
+          <w:shd w:val="clear" w:color="auto" w:fill="FFFFFF"/>
+        </w:rPr>
+      </w:pPr>
+      <w:r>
+        <w:rPr>
+          <w:rFonts w:cs="Helvetica"/>
+          <w:shd w:val="clear" w:color="auto" w:fill="FFFFFF"/>
+        </w:rPr>
+        <w:t>One way to secure such cookies is to use the ‘</w:t>
+      </w:r>
+      <w:proofErr w:type="spellStart"/>
+      <w:r>
+        <w:rPr>
+          <w:rFonts w:cs="Helvetica"/>
+          <w:shd w:val="clear" w:color="auto" w:fill="FFFFFF"/>
+        </w:rPr>
+        <w:t>httpOnly</w:t>
+      </w:r>
+      <w:proofErr w:type="spellEnd"/>
+      <w:r>
+        <w:rPr>
+          <w:rFonts w:cs="Helvetica"/>
+          <w:shd w:val="clear" w:color="auto" w:fill="FFFFFF"/>
+        </w:rPr>
+        <w:t xml:space="preserve">’ and ‘secure’ flags when the cookie is created, and the other way is to use only a token or session id in the cookie on the client-side and store the actual sensitive user data on the server side only. These cookies are called session cookies. </w:t>
+      </w:r>
+    </w:p>
+    <w:p>
+      <w:pPr>
+        <w:rPr>
+          <w:rFonts w:cs="Helvetica"/>
+          <w:shd w:val="clear" w:color="auto" w:fill="FFFFFF"/>
+        </w:rPr>
+      </w:pPr>
+      <w:r>
+        <w:rPr>
+          <w:rFonts w:cs="Helvetica"/>
+          <w:shd w:val="clear" w:color="auto" w:fill="FFFFFF"/>
+        </w:rPr>
+        <w:t xml:space="preserve">Some very complicated article about cookies: </w:t>
+      </w:r>
+      <w:hyperlink r:id="rId41" w:history="1">
+        <w:r>
+          <w:rPr>
+            <w:rStyle w:val="Hyperlink"/>
+            <w:rFonts w:cs="Helvetica"/>
+            <w:shd w:val="clear" w:color="auto" w:fill="FFFFFF"/>
+          </w:rPr>
+          <w:t>https://lcamtuf.blogspot.com/2010/10/http-cookies-or-how-not-to-design.html</w:t>
+        </w:r>
+      </w:hyperlink>
+    </w:p>
     <w:p/>
     <w:p>
       <w:pPr>
         <w:pStyle w:val="Heading4"/>
       </w:pPr>
       <w:r>
-        <w:t xml:space="preserve">Secured cookies </w:t>
-      </w:r>
-    </w:p>
+        <w:t xml:space="preserve">Secured </w:t>
+      </w:r>
+      <w:r>
+        <w:t>C</w:t>
+      </w:r>
+      <w:r>
+        <w:t xml:space="preserve">ookies </w:t>
+      </w:r>
+    </w:p>
+    <w:p>
+      <w:pPr>
+        <w:pStyle w:val="ListParagraph"/>
+        <w:numPr>
+          <w:ilvl w:val="0"/>
+          <w:numId w:val="12"/>
+        </w:numPr>
+      </w:pPr>
+      <w:hyperlink r:id="rId42" w:history="1">
+        <w:r>
+          <w:rPr>
+            <w:rStyle w:val="Hyperlink"/>
+          </w:rPr>
+          <w:t>https://developer.mozilla.org/en-US/docs/Web/HTTP/Cookies</w:t>
+        </w:r>
+      </w:hyperlink>
+      <w:r>
+        <w:t xml:space="preserve"> </w:t>
+      </w:r>
+    </w:p>
+    <w:p/>
     <w:p>
       <w:pPr>
         <w:pStyle w:val="ListParagraph"/>
@@ -4423,6 +4562,7 @@
         <w:rPr>
           <w:rFonts w:ascii="Courier New" w:hAnsi="Courier New" w:cs="Courier New"/>
         </w:rPr>
+        <w:lastRenderedPageBreak/>
         <w:t>secret</w:t>
       </w:r>
       <w:proofErr w:type="gramEnd"/>
@@ -4577,11 +4717,9 @@
           <w:numId w:val="14"/>
         </w:numPr>
       </w:pPr>
-      <w:proofErr w:type="gramStart"/>
-      <w:r>
-        <w:t>helping</w:t>
-      </w:r>
-      <w:proofErr w:type="gramEnd"/>
+      <w:r>
+        <w:t>Helping</w:t>
+      </w:r>
       <w:r>
         <w:t xml:space="preserve"> to protect against cross-site scripting (XSS) attacks.</w:t>
       </w:r>
@@ -4607,20 +4745,94 @@
       <w:pPr>
         <w:pStyle w:val="ListParagraph"/>
         <w:numPr>
+          <w:ilvl w:val="2"/>
+          <w:numId w:val="14"/>
+        </w:numPr>
+      </w:pPr>
+      <w:r>
+        <w:t>To prevent cross-site scripting (</w:t>
+      </w:r>
+      <w:hyperlink r:id="rId43" w:tooltip="XSS: Cross-site scripting (XSS) is a security exploit which allows an attacker to inject malicious client-side code into a website, which is then executed by the victims. The intent is to allow a person to bypass access controls and impersonate users. According to the Open Web Application Security Project, XSS is the third most common vulnerability in web applications for 2013." w:history="1">
+        <w:r>
+          <w:t>XSS</w:t>
+        </w:r>
+      </w:hyperlink>
+      <w:r>
+        <w:t>) attacks, </w:t>
+      </w:r>
+      <w:proofErr w:type="spellStart"/>
+      <w:r>
+        <w:t>HttpOnly</w:t>
+      </w:r>
+      <w:proofErr w:type="spellEnd"/>
+      <w:r>
+        <w:t> cookies are inaccessible to JavaScript's </w:t>
+      </w:r>
+      <w:proofErr w:type="spellStart"/>
+      <w:r>
+        <w:fldChar w:fldCharType="begin"/>
+      </w:r>
+      <w:r>
+        <w:instrText xml:space="preserve"> HYPERLINK "https://developer.mozilla.org/en-US/docs/Web/API/Document/cookie" \o "Get and set the cookies associated with the current document. For a general library see this simple cookie framework." </w:instrText>
+      </w:r>
+      <w:r>
+        <w:fldChar w:fldCharType="separate"/>
+      </w:r>
+      <w:r>
+        <w:t>Document.cookie</w:t>
+      </w:r>
+      <w:proofErr w:type="spellEnd"/>
+      <w:r>
+        <w:fldChar w:fldCharType="end"/>
+      </w:r>
+      <w:r>
+        <w:t> API; they are only sent</w:t>
+      </w:r>
+      <w:bookmarkStart w:id="0" w:name="_GoBack"/>
+      <w:bookmarkEnd w:id="0"/>
+      <w:r>
+        <w:t xml:space="preserve"> to the server. For example, cookies that persist server-side sessions don't need to be available to JavaScript, and the </w:t>
+      </w:r>
+      <w:proofErr w:type="spellStart"/>
+      <w:r>
+        <w:t>HttpOnly</w:t>
+      </w:r>
+      <w:proofErr w:type="spellEnd"/>
+      <w:r>
+        <w:t> flag should be set.</w:t>
+      </w:r>
+    </w:p>
+    <w:p>
+      <w:pPr>
+        <w:pStyle w:val="ListParagraph"/>
+        <w:numPr>
           <w:ilvl w:val="1"/>
           <w:numId w:val="14"/>
         </w:numPr>
       </w:pPr>
-      <w:proofErr w:type="gramStart"/>
       <w:r>
         <w:rPr>
           <w:b/>
         </w:rPr>
         <w:t>domain</w:t>
       </w:r>
-      <w:proofErr w:type="gramEnd"/>
-      <w:r>
-        <w:t xml:space="preserve"> - indicates the domain of the cookie; use it to compare against the domain of the server in which the URL is being requested. If they match, then check the path attribute next.</w:t>
+      <w:r>
+        <w:t xml:space="preserve"> - indicates the domain of the cookie; </w:t>
+      </w:r>
+    </w:p>
+    <w:p>
+      <w:pPr>
+        <w:pStyle w:val="ListParagraph"/>
+        <w:numPr>
+          <w:ilvl w:val="2"/>
+          <w:numId w:val="14"/>
+        </w:numPr>
+      </w:pPr>
+      <w:r>
+        <w:t>U</w:t>
+      </w:r>
+      <w:r>
+        <w:t>se it to compare against the domain of the server in which the URL is being requested. If they match, then check the path attribute next.</w:t>
       </w:r>
     </w:p>
     <w:p>
@@ -4649,12 +4861,9 @@
           <w:numId w:val="14"/>
         </w:numPr>
       </w:pPr>
-      <w:proofErr w:type="gramStart"/>
-      <w:r>
-        <w:lastRenderedPageBreak/>
-        <w:t>use</w:t>
-      </w:r>
-      <w:proofErr w:type="gramEnd"/>
+      <w:r>
+        <w:t>Use</w:t>
+      </w:r>
       <w:r>
         <w:t xml:space="preserve"> it to compare against the request path. </w:t>
       </w:r>
@@ -5559,7 +5768,195 @@
       </w:r>
     </w:p>
     <w:p/>
-    <w:p/>
+    <w:p>
+      <w:r>
+        <w:lastRenderedPageBreak/>
+        <w:br w:type="page"/>
+      </w:r>
+    </w:p>
+    <w:p>
+      <w:pPr>
+        <w:pStyle w:val="Heading2"/>
+      </w:pPr>
+      <w:r>
+        <w:lastRenderedPageBreak/>
+        <w:t>UI Frameworks</w:t>
+      </w:r>
+    </w:p>
+    <w:p>
+      <w:pPr>
+        <w:pStyle w:val="Heading3"/>
+      </w:pPr>
+      <w:proofErr w:type="spellStart"/>
+      <w:r>
+        <w:t>Vue</w:t>
+      </w:r>
+      <w:proofErr w:type="spellEnd"/>
+    </w:p>
+    <w:p>
+      <w:pPr>
+        <w:pStyle w:val="ListParagraph"/>
+        <w:numPr>
+          <w:ilvl w:val="0"/>
+          <w:numId w:val="24"/>
+        </w:numPr>
+      </w:pPr>
+      <w:proofErr w:type="spellStart"/>
+      <w:r>
+        <w:t>Vuetify</w:t>
+      </w:r>
+      <w:proofErr w:type="spellEnd"/>
+      <w:r>
+        <w:t xml:space="preserve"> (</w:t>
+      </w:r>
+      <w:hyperlink r:id="rId44" w:history="1">
+        <w:r>
+          <w:rPr>
+            <w:rStyle w:val="Hyperlink"/>
+          </w:rPr>
+          <w:t>https://vuetifyjs.com/en/</w:t>
+        </w:r>
+      </w:hyperlink>
+      <w:r>
+        <w:t xml:space="preserve">) </w:t>
+      </w:r>
+    </w:p>
+    <w:p>
+      <w:pPr>
+        <w:pStyle w:val="ListParagraph"/>
+        <w:numPr>
+          <w:ilvl w:val="0"/>
+          <w:numId w:val="24"/>
+        </w:numPr>
+      </w:pPr>
+      <w:proofErr w:type="spellStart"/>
+      <w:r>
+        <w:t>Vue</w:t>
+      </w:r>
+      <w:proofErr w:type="spellEnd"/>
+      <w:r>
+        <w:t xml:space="preserve"> Material (</w:t>
+      </w:r>
+      <w:hyperlink r:id="rId45" w:history="1">
+        <w:r>
+          <w:rPr>
+            <w:rStyle w:val="Hyperlink"/>
+          </w:rPr>
+          <w:t>https://vuematerial.io/</w:t>
+        </w:r>
+      </w:hyperlink>
+      <w:r>
+        <w:t xml:space="preserve">) </w:t>
+      </w:r>
+    </w:p>
+    <w:p>
+      <w:pPr>
+        <w:pStyle w:val="ListParagraph"/>
+        <w:numPr>
+          <w:ilvl w:val="0"/>
+          <w:numId w:val="24"/>
+        </w:numPr>
+      </w:pPr>
+      <w:r>
+        <w:t xml:space="preserve">Bootstrap </w:t>
+      </w:r>
+      <w:proofErr w:type="spellStart"/>
+      <w:r>
+        <w:t>Vue</w:t>
+      </w:r>
+      <w:proofErr w:type="spellEnd"/>
+      <w:r>
+        <w:t xml:space="preserve"> (</w:t>
+      </w:r>
+      <w:hyperlink r:id="rId46" w:history="1">
+        <w:r>
+          <w:rPr>
+            <w:rStyle w:val="Hyperlink"/>
+          </w:rPr>
+          <w:t>https://bootstrap-vue.js.org/</w:t>
+        </w:r>
+      </w:hyperlink>
+      <w:r>
+        <w:t xml:space="preserve">) </w:t>
+      </w:r>
+    </w:p>
+    <w:p>
+      <w:pPr>
+        <w:pStyle w:val="ListParagraph"/>
+        <w:numPr>
+          <w:ilvl w:val="0"/>
+          <w:numId w:val="24"/>
+        </w:numPr>
+      </w:pPr>
+      <w:r>
+        <w:t>MD Bootstrap (</w:t>
+      </w:r>
+      <w:hyperlink r:id="rId47" w:history="1">
+        <w:r>
+          <w:rPr>
+            <w:rStyle w:val="Hyperlink"/>
+          </w:rPr>
+          <w:t>https://mdbootstrap.com/vue/</w:t>
+        </w:r>
+      </w:hyperlink>
+      <w:r>
+        <w:t xml:space="preserve">) </w:t>
+      </w:r>
+    </w:p>
+    <w:p>
+      <w:pPr>
+        <w:pStyle w:val="ListParagraph"/>
+        <w:numPr>
+          <w:ilvl w:val="0"/>
+          <w:numId w:val="24"/>
+        </w:numPr>
+      </w:pPr>
+      <w:proofErr w:type="spellStart"/>
+      <w:r>
+        <w:t>Bulma</w:t>
+      </w:r>
+      <w:proofErr w:type="spellEnd"/>
+      <w:r>
+        <w:t xml:space="preserve"> (</w:t>
+      </w:r>
+      <w:hyperlink r:id="rId48" w:history="1">
+        <w:r>
+          <w:rPr>
+            <w:rStyle w:val="Hyperlink"/>
+          </w:rPr>
+          <w:t>https://bulma.io/</w:t>
+        </w:r>
+      </w:hyperlink>
+      <w:r>
+        <w:t xml:space="preserve">) </w:t>
+      </w:r>
+    </w:p>
+    <w:p>
+      <w:pPr>
+        <w:pStyle w:val="ListParagraph"/>
+      </w:pPr>
+    </w:p>
+    <w:p>
+      <w:hyperlink r:id="rId49" w:history="1">
+        <w:r>
+          <w:rPr>
+            <w:rStyle w:val="Hyperlink"/>
+          </w:rPr>
+          <w:t>https://dev.to/rhymes/what-vuejs-framework-should-i-use-4nk1</w:t>
+        </w:r>
+      </w:hyperlink>
+      <w:r>
+        <w:t xml:space="preserve"> </w:t>
+      </w:r>
+    </w:p>
+    <w:p>
+      <w:pPr>
+        <w:pStyle w:val="Heading3"/>
+      </w:pPr>
+      <w:r>
+        <w:t>React</w:t>
+      </w:r>
+    </w:p>
     <w:sectPr>
       <w:pgSz w:w="12240" w:h="15840"/>
       <w:pgMar w:top="1440" w:right="1440" w:bottom="1440" w:left="1440" w:header="720" w:footer="720" w:gutter="0"/>
@@ -6021,6 +6418,119 @@
     </w:lvl>
   </w:abstractNum>
   <w:abstractNum w:abstractNumId="4" w15:restartNumberingAfterBreak="0">
+    <w:nsid w:val="0D3D01E2"/>
+    <w:multiLevelType w:val="hybridMultilevel"/>
+    <w:tmpl w:val="C604FE60"/>
+    <w:lvl w:ilvl="0" w:tplc="04090001">
+      <w:start w:val="1"/>
+      <w:numFmt w:val="bullet"/>
+      <w:lvlText w:val=""/>
+      <w:lvlJc w:val="left"/>
+      <w:pPr>
+        <w:ind w:left="720" w:hanging="360"/>
+      </w:pPr>
+      <w:rPr>
+        <w:rFonts w:ascii="Symbol" w:hAnsi="Symbol" w:hint="default"/>
+      </w:rPr>
+    </w:lvl>
+    <w:lvl w:ilvl="1" w:tplc="04090003" w:tentative="1">
+      <w:start w:val="1"/>
+      <w:numFmt w:val="bullet"/>
+      <w:lvlText w:val="o"/>
+      <w:lvlJc w:val="left"/>
+      <w:pPr>
+        <w:ind w:left="1440" w:hanging="360"/>
+      </w:pPr>
+      <w:rPr>
+        <w:rFonts w:ascii="Courier New" w:hAnsi="Courier New" w:cs="Courier New" w:hint="default"/>
+      </w:rPr>
+    </w:lvl>
+    <w:lvl w:ilvl="2" w:tplc="04090005" w:tentative="1">
+      <w:start w:val="1"/>
+      <w:numFmt w:val="bullet"/>
+      <w:lvlText w:val=""/>
+      <w:lvlJc w:val="left"/>
+      <w:pPr>
+        <w:ind w:left="2160" w:hanging="360"/>
+      </w:pPr>
+      <w:rPr>
+        <w:rFonts w:ascii="Wingdings" w:hAnsi="Wingdings" w:hint="default"/>
+      </w:rPr>
+    </w:lvl>
+    <w:lvl w:ilvl="3" w:tplc="04090001" w:tentative="1">
+      <w:start w:val="1"/>
+      <w:numFmt w:val="bullet"/>
+      <w:lvlText w:val=""/>
+      <w:lvlJc w:val="left"/>
+      <w:pPr>
+        <w:ind w:left="2880" w:hanging="360"/>
+      </w:pPr>
+      <w:rPr>
+        <w:rFonts w:ascii="Symbol" w:hAnsi="Symbol" w:hint="default"/>
+      </w:rPr>
+    </w:lvl>
+    <w:lvl w:ilvl="4" w:tplc="04090003" w:tentative="1">
+      <w:start w:val="1"/>
+      <w:numFmt w:val="bullet"/>
+      <w:lvlText w:val="o"/>
+      <w:lvlJc w:val="left"/>
+      <w:pPr>
+        <w:ind w:left="3600" w:hanging="360"/>
+      </w:pPr>
+      <w:rPr>
+        <w:rFonts w:ascii="Courier New" w:hAnsi="Courier New" w:cs="Courier New" w:hint="default"/>
+      </w:rPr>
+    </w:lvl>
+    <w:lvl w:ilvl="5" w:tplc="04090005" w:tentative="1">
+      <w:start w:val="1"/>
+      <w:numFmt w:val="bullet"/>
+      <w:lvlText w:val=""/>
+      <w:lvlJc w:val="left"/>
+      <w:pPr>
+        <w:ind w:left="4320" w:hanging="360"/>
+      </w:pPr>
+      <w:rPr>
+        <w:rFonts w:ascii="Wingdings" w:hAnsi="Wingdings" w:hint="default"/>
+      </w:rPr>
+    </w:lvl>
+    <w:lvl w:ilvl="6" w:tplc="04090001" w:tentative="1">
+      <w:start w:val="1"/>
+      <w:numFmt w:val="bullet"/>
+      <w:lvlText w:val=""/>
+      <w:lvlJc w:val="left"/>
+      <w:pPr>
+        <w:ind w:left="5040" w:hanging="360"/>
+      </w:pPr>
+      <w:rPr>
+        <w:rFonts w:ascii="Symbol" w:hAnsi="Symbol" w:hint="default"/>
+      </w:rPr>
+    </w:lvl>
+    <w:lvl w:ilvl="7" w:tplc="04090003" w:tentative="1">
+      <w:start w:val="1"/>
+      <w:numFmt w:val="bullet"/>
+      <w:lvlText w:val="o"/>
+      <w:lvlJc w:val="left"/>
+      <w:pPr>
+        <w:ind w:left="5760" w:hanging="360"/>
+      </w:pPr>
+      <w:rPr>
+        <w:rFonts w:ascii="Courier New" w:hAnsi="Courier New" w:cs="Courier New" w:hint="default"/>
+      </w:rPr>
+    </w:lvl>
+    <w:lvl w:ilvl="8" w:tplc="04090005" w:tentative="1">
+      <w:start w:val="1"/>
+      <w:numFmt w:val="bullet"/>
+      <w:lvlText w:val=""/>
+      <w:lvlJc w:val="left"/>
+      <w:pPr>
+        <w:ind w:left="6480" w:hanging="360"/>
+      </w:pPr>
+      <w:rPr>
+        <w:rFonts w:ascii="Wingdings" w:hAnsi="Wingdings" w:hint="default"/>
+      </w:rPr>
+    </w:lvl>
+  </w:abstractNum>
+  <w:abstractNum w:abstractNumId="5" w15:restartNumberingAfterBreak="0">
     <w:nsid w:val="142C1F72"/>
     <w:multiLevelType w:val="hybridMultilevel"/>
     <w:tmpl w:val="0532D2C6"/>
@@ -6132,7 +6642,7 @@
       </w:rPr>
     </w:lvl>
   </w:abstractNum>
-  <w:abstractNum w:abstractNumId="5" w15:restartNumberingAfterBreak="0">
+  <w:abstractNum w:abstractNumId="6" w15:restartNumberingAfterBreak="0">
     <w:nsid w:val="15FC232C"/>
     <w:multiLevelType w:val="hybridMultilevel"/>
     <w:tmpl w:val="131C79E0"/>
@@ -6244,7 +6754,7 @@
       </w:rPr>
     </w:lvl>
   </w:abstractNum>
-  <w:abstractNum w:abstractNumId="6" w15:restartNumberingAfterBreak="0">
+  <w:abstractNum w:abstractNumId="7" w15:restartNumberingAfterBreak="0">
     <w:nsid w:val="19BA3C14"/>
     <w:multiLevelType w:val="hybridMultilevel"/>
     <w:tmpl w:val="3EBE6366"/>
@@ -6356,7 +6866,7 @@
       </w:rPr>
     </w:lvl>
   </w:abstractNum>
-  <w:abstractNum w:abstractNumId="7" w15:restartNumberingAfterBreak="0">
+  <w:abstractNum w:abstractNumId="8" w15:restartNumberingAfterBreak="0">
     <w:nsid w:val="21D478EC"/>
     <w:multiLevelType w:val="hybridMultilevel"/>
     <w:tmpl w:val="931E7588"/>
@@ -6468,7 +6978,7 @@
       </w:rPr>
     </w:lvl>
   </w:abstractNum>
-  <w:abstractNum w:abstractNumId="8" w15:restartNumberingAfterBreak="0">
+  <w:abstractNum w:abstractNumId="9" w15:restartNumberingAfterBreak="0">
     <w:nsid w:val="2A430F2F"/>
     <w:multiLevelType w:val="hybridMultilevel"/>
     <w:tmpl w:val="7B8AE986"/>
@@ -6580,7 +7090,7 @@
       </w:rPr>
     </w:lvl>
   </w:abstractNum>
-  <w:abstractNum w:abstractNumId="9" w15:restartNumberingAfterBreak="0">
+  <w:abstractNum w:abstractNumId="10" w15:restartNumberingAfterBreak="0">
     <w:nsid w:val="2E150F5C"/>
     <w:multiLevelType w:val="hybridMultilevel"/>
     <w:tmpl w:val="C9B83174"/>
@@ -6692,7 +7202,7 @@
       </w:rPr>
     </w:lvl>
   </w:abstractNum>
-  <w:abstractNum w:abstractNumId="10" w15:restartNumberingAfterBreak="0">
+  <w:abstractNum w:abstractNumId="11" w15:restartNumberingAfterBreak="0">
     <w:nsid w:val="324A7861"/>
     <w:multiLevelType w:val="hybridMultilevel"/>
     <w:tmpl w:val="02A01936"/>
@@ -6804,7 +7314,7 @@
       </w:rPr>
     </w:lvl>
   </w:abstractNum>
-  <w:abstractNum w:abstractNumId="11" w15:restartNumberingAfterBreak="0">
+  <w:abstractNum w:abstractNumId="12" w15:restartNumberingAfterBreak="0">
     <w:nsid w:val="42115538"/>
     <w:multiLevelType w:val="hybridMultilevel"/>
     <w:tmpl w:val="B15A56A2"/>
@@ -6916,7 +7426,7 @@
       </w:rPr>
     </w:lvl>
   </w:abstractNum>
-  <w:abstractNum w:abstractNumId="12" w15:restartNumberingAfterBreak="0">
+  <w:abstractNum w:abstractNumId="13" w15:restartNumberingAfterBreak="0">
     <w:nsid w:val="44693FC1"/>
     <w:multiLevelType w:val="hybridMultilevel"/>
     <w:tmpl w:val="C642556A"/>
@@ -7028,7 +7538,7 @@
       </w:rPr>
     </w:lvl>
   </w:abstractNum>
-  <w:abstractNum w:abstractNumId="13" w15:restartNumberingAfterBreak="0">
+  <w:abstractNum w:abstractNumId="14" w15:restartNumberingAfterBreak="0">
     <w:nsid w:val="4A7F371F"/>
     <w:multiLevelType w:val="hybridMultilevel"/>
     <w:tmpl w:val="94864D38"/>
@@ -7140,7 +7650,7 @@
       </w:rPr>
     </w:lvl>
   </w:abstractNum>
-  <w:abstractNum w:abstractNumId="14" w15:restartNumberingAfterBreak="0">
+  <w:abstractNum w:abstractNumId="15" w15:restartNumberingAfterBreak="0">
     <w:nsid w:val="4A7F38A0"/>
     <w:multiLevelType w:val="hybridMultilevel"/>
     <w:tmpl w:val="0A247736"/>
@@ -7252,7 +7762,7 @@
       </w:rPr>
     </w:lvl>
   </w:abstractNum>
-  <w:abstractNum w:abstractNumId="15" w15:restartNumberingAfterBreak="0">
+  <w:abstractNum w:abstractNumId="16" w15:restartNumberingAfterBreak="0">
     <w:nsid w:val="54AF036C"/>
     <w:multiLevelType w:val="hybridMultilevel"/>
     <w:tmpl w:val="F768F3C6"/>
@@ -7364,7 +7874,7 @@
       </w:rPr>
     </w:lvl>
   </w:abstractNum>
-  <w:abstractNum w:abstractNumId="16" w15:restartNumberingAfterBreak="0">
+  <w:abstractNum w:abstractNumId="17" w15:restartNumberingAfterBreak="0">
     <w:nsid w:val="57BC1AE0"/>
     <w:multiLevelType w:val="hybridMultilevel"/>
     <w:tmpl w:val="651C6C0C"/>
@@ -7476,7 +7986,7 @@
       </w:rPr>
     </w:lvl>
   </w:abstractNum>
-  <w:abstractNum w:abstractNumId="17" w15:restartNumberingAfterBreak="0">
+  <w:abstractNum w:abstractNumId="18" w15:restartNumberingAfterBreak="0">
     <w:nsid w:val="57F7655C"/>
     <w:multiLevelType w:val="hybridMultilevel"/>
     <w:tmpl w:val="9E7C6F48"/>
@@ -7588,7 +8098,7 @@
       </w:rPr>
     </w:lvl>
   </w:abstractNum>
-  <w:abstractNum w:abstractNumId="18" w15:restartNumberingAfterBreak="0">
+  <w:abstractNum w:abstractNumId="19" w15:restartNumberingAfterBreak="0">
     <w:nsid w:val="5FC304F9"/>
     <w:multiLevelType w:val="hybridMultilevel"/>
     <w:tmpl w:val="E200C3DE"/>
@@ -7701,7 +8211,7 @@
       </w:rPr>
     </w:lvl>
   </w:abstractNum>
-  <w:abstractNum w:abstractNumId="19" w15:restartNumberingAfterBreak="0">
+  <w:abstractNum w:abstractNumId="20" w15:restartNumberingAfterBreak="0">
     <w:nsid w:val="69802295"/>
     <w:multiLevelType w:val="hybridMultilevel"/>
     <w:tmpl w:val="AD1824C6"/>
@@ -7813,7 +8323,7 @@
       </w:rPr>
     </w:lvl>
   </w:abstractNum>
-  <w:abstractNum w:abstractNumId="20" w15:restartNumberingAfterBreak="0">
+  <w:abstractNum w:abstractNumId="21" w15:restartNumberingAfterBreak="0">
     <w:nsid w:val="79E22507"/>
     <w:multiLevelType w:val="hybridMultilevel"/>
     <w:tmpl w:val="514C2BCA"/>
@@ -7925,7 +8435,7 @@
       </w:rPr>
     </w:lvl>
   </w:abstractNum>
-  <w:abstractNum w:abstractNumId="21" w15:restartNumberingAfterBreak="0">
+  <w:abstractNum w:abstractNumId="22" w15:restartNumberingAfterBreak="0">
     <w:nsid w:val="7B8C7512"/>
     <w:multiLevelType w:val="hybridMultilevel"/>
     <w:tmpl w:val="EA5A2E12"/>
@@ -8011,7 +8521,7 @@
       </w:pPr>
     </w:lvl>
   </w:abstractNum>
-  <w:abstractNum w:abstractNumId="22" w15:restartNumberingAfterBreak="0">
+  <w:abstractNum w:abstractNumId="23" w15:restartNumberingAfterBreak="0">
     <w:nsid w:val="7B8D1B93"/>
     <w:multiLevelType w:val="hybridMultilevel"/>
     <w:tmpl w:val="0100D682"/>
@@ -8124,73 +8634,76 @@
     </w:lvl>
   </w:abstractNum>
   <w:num w:numId="1">
-    <w:abstractNumId w:val="18"/>
+    <w:abstractNumId w:val="19"/>
   </w:num>
   <w:num w:numId="2">
-    <w:abstractNumId w:val="13"/>
+    <w:abstractNumId w:val="14"/>
   </w:num>
   <w:num w:numId="3">
     <w:abstractNumId w:val="1"/>
   </w:num>
   <w:num w:numId="4">
-    <w:abstractNumId w:val="4"/>
+    <w:abstractNumId w:val="5"/>
   </w:num>
   <w:num w:numId="5">
-    <w:abstractNumId w:val="17"/>
+    <w:abstractNumId w:val="18"/>
   </w:num>
   <w:num w:numId="6">
     <w:abstractNumId w:val="3"/>
   </w:num>
   <w:num w:numId="7">
-    <w:abstractNumId w:val="19"/>
+    <w:abstractNumId w:val="20"/>
   </w:num>
   <w:num w:numId="8">
-    <w:abstractNumId w:val="12"/>
+    <w:abstractNumId w:val="13"/>
   </w:num>
   <w:num w:numId="9">
-    <w:abstractNumId w:val="11"/>
+    <w:abstractNumId w:val="12"/>
   </w:num>
   <w:num w:numId="10">
     <w:abstractNumId w:val="0"/>
   </w:num>
   <w:num w:numId="11">
-    <w:abstractNumId w:val="20"/>
+    <w:abstractNumId w:val="21"/>
   </w:num>
   <w:num w:numId="12">
+    <w:abstractNumId w:val="9"/>
+  </w:num>
+  <w:num w:numId="13">
+    <w:abstractNumId w:val="10"/>
+  </w:num>
+  <w:num w:numId="14">
+    <w:abstractNumId w:val="15"/>
+  </w:num>
+  <w:num w:numId="15">
+    <w:abstractNumId w:val="22"/>
+  </w:num>
+  <w:num w:numId="16">
+    <w:abstractNumId w:val="11"/>
+  </w:num>
+  <w:num w:numId="17">
+    <w:abstractNumId w:val="23"/>
+  </w:num>
+  <w:num w:numId="18">
+    <w:abstractNumId w:val="17"/>
+  </w:num>
+  <w:num w:numId="19">
+    <w:abstractNumId w:val="7"/>
+  </w:num>
+  <w:num w:numId="20">
     <w:abstractNumId w:val="8"/>
   </w:num>
-  <w:num w:numId="13">
-    <w:abstractNumId w:val="9"/>
-  </w:num>
-  <w:num w:numId="14">
-    <w:abstractNumId w:val="14"/>
-  </w:num>
-  <w:num w:numId="15">
-    <w:abstractNumId w:val="21"/>
-  </w:num>
-  <w:num w:numId="16">
-    <w:abstractNumId w:val="10"/>
-  </w:num>
-  <w:num w:numId="17">
-    <w:abstractNumId w:val="22"/>
-  </w:num>
-  <w:num w:numId="18">
-    <w:abstractNumId w:val="16"/>
-  </w:num>
-  <w:num w:numId="19">
+  <w:num w:numId="21">
     <w:abstractNumId w:val="6"/>
-  </w:num>
-  <w:num w:numId="20">
-    <w:abstractNumId w:val="7"/>
-  </w:num>
-  <w:num w:numId="21">
-    <w:abstractNumId w:val="5"/>
   </w:num>
   <w:num w:numId="22">
     <w:abstractNumId w:val="2"/>
   </w:num>
   <w:num w:numId="23">
-    <w:abstractNumId w:val="15"/>
+    <w:abstractNumId w:val="16"/>
+  </w:num>
+  <w:num w:numId="24">
+    <w:abstractNumId w:val="4"/>
   </w:num>
 </w:numbering>
 </file>
@@ -8856,6 +9369,19 @@
       <w:u w:val="single"/>
     </w:rPr>
   </w:style>
+  <w:style w:type="character" w:styleId="HTMLCode">
+    <w:name w:val="HTML Code"/>
+    <w:basedOn w:val="DefaultParagraphFont"/>
+    <w:uiPriority w:val="99"/>
+    <w:semiHidden/>
+    <w:unhideWhenUsed/>
+    <w:rsid w:val="007C7B13"/>
+    <w:rPr>
+      <w:rFonts w:ascii="Courier New" w:eastAsia="Times New Roman" w:hAnsi="Courier New" w:cs="Courier New"/>
+      <w:sz w:val="20"/>
+      <w:szCs w:val="20"/>
+    </w:rPr>
+  </w:style>
 </w:styles>
 </file>
 

</xml_diff>